<commit_message>
made nav link responsive
</commit_message>
<xml_diff>
--- a/assets/Penny Arnold.docx
+++ b/assets/Penny Arnold.docx
@@ -40,7 +40,7 @@
               <mc:AlternateContent>
                 <mc:Choice Requires="wps">
                   <w:drawing>
-                    <wp:inline distT="0" distB="0" distL="0" distR="0" wp14:anchorId="5A68435F" wp14:editId="6CED77D7">
+                    <wp:inline distT="0" distB="0" distL="0" distR="0" wp14:anchorId="5A68435F" wp14:editId="50DCFBF5">
                       <wp:extent cx="2122805" cy="2122805"/>
                       <wp:effectExtent l="19050" t="19050" r="29845" b="29845"/>
                       <wp:docPr id="2" name="Oval 2" title="Professional Headshot of Man"/>
@@ -106,7 +106,7 @@
                 </mc:Choice>
                 <mc:Fallback>
                   <w:pict>
-                    <v:oval w14:anchorId="2C828DA0" id="Oval 2" o:spid="_x0000_s1026" alt="Title: Professional Headshot of Man" style="width:167.15pt;height:167.15pt;visibility:visible;mso-wrap-style:square;mso-left-percent:-10001;mso-top-percent:-10001;mso-position-horizontal:absolute;mso-position-horizontal-relative:char;mso-position-vertical:absolute;mso-position-vertical-relative:line;mso-left-percent:-10001;mso-top-percent:-10001;v-text-anchor:middle" o:gfxdata="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" strokecolor="#94b6d2 [3204]" strokeweight="5pt">
+                    <v:oval w14:anchorId="136C6E00" id="Oval 2" o:spid="_x0000_s1026" alt="Title: Professional Headshot of Man" style="width:167.15pt;height:167.15pt;visibility:visible;mso-wrap-style:square;mso-left-percent:-10001;mso-top-percent:-10001;mso-position-horizontal:absolute;mso-position-horizontal-relative:char;mso-position-vertical:absolute;mso-position-vertical-relative:line;mso-left-percent:-10001;mso-top-percent:-10001;v-text-anchor:middle" o:gfxdata="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" strokecolor="#94b6d2 [3204]" strokeweight="5pt">
                       <v:fill r:id="rId11" o:title="" recolor="t" rotate="t" type="frame"/>
                       <v:stroke joinstyle="miter"/>
                       <w10:anchorlock/>
@@ -347,8 +347,6 @@
             </w:hyperlink>
           </w:p>
           <w:p/>
-          <w:bookmarkStart w:id="0" w:name="_GoBack" w:displacedByCustomXml="next"/>
-          <w:bookmarkEnd w:id="0" w:displacedByCustomXml="next"/>
           <w:sdt>
             <w:sdtPr>
               <w:id w:val="-240260293"/>
@@ -794,13 +792,15 @@
                 <w:sz w:val="16"/>
               </w:rPr>
             </w:pPr>
+            <w:bookmarkStart w:id="0" w:name="_GoBack"/>
+            <w:bookmarkEnd w:id="0"/>
             <w:r>
               <w:rPr>
                 <w:i/>
                 <w:color w:val="000000" w:themeColor="text1"/>
                 <w:sz w:val="16"/>
               </w:rPr>
-              <w:t>Long-Term Care Claims (LTC) Management Systems</w:t>
+              <w:t>Claims Management Systems</w:t>
             </w:r>
             <w:r>
               <w:rPr>
@@ -2897,8 +2897,8 @@
   </w:compat>
   <w:rsids>
     <w:rsidRoot w:val="00286847"/>
-    <w:rsid w:val="000F0E35"/>
     <w:rsid w:val="00286847"/>
+    <w:rsid w:val="00827A81"/>
   </w:rsids>
   <m:mathPr>
     <m:mathFont m:val="Cambria Math"/>

</xml_diff>

<commit_message>
added new node project
</commit_message>
<xml_diff>
--- a/assets/Penny Arnold.docx
+++ b/assets/Penny Arnold.docx
@@ -33,6 +33,7 @@
               </w:tabs>
               <w:jc w:val="center"/>
             </w:pPr>
+            <w:bookmarkStart w:id="0" w:name="_GoBack" w:colFirst="2" w:colLast="2"/>
             <w:r>
               <w:rPr>
                 <w:noProof/>
@@ -40,9 +41,9 @@
               <mc:AlternateContent>
                 <mc:Choice Requires="wps">
                   <w:drawing>
-                    <wp:inline distT="0" distB="0" distL="0" distR="0" wp14:anchorId="5A68435F" wp14:editId="50DCFBF5">
-                      <wp:extent cx="2122805" cy="2122805"/>
-                      <wp:effectExtent l="19050" t="19050" r="29845" b="29845"/>
+                    <wp:inline distT="0" distB="0" distL="0" distR="0" wp14:anchorId="5A68435F" wp14:editId="137A57AB">
+                      <wp:extent cx="2132330" cy="2276475"/>
+                      <wp:effectExtent l="19050" t="19050" r="39370" b="47625"/>
                       <wp:docPr id="2" name="Oval 2" title="Professional Headshot of Man"/>
                       <wp:cNvGraphicFramePr/>
                       <a:graphic xmlns:a="http://schemas.openxmlformats.org/drawingml/2006/main">
@@ -52,7 +53,7 @@
                             <wps:spPr>
                               <a:xfrm>
                                 <a:off x="0" y="0"/>
-                                <a:ext cx="2122805" cy="2122805"/>
+                                <a:ext cx="2132330" cy="2276475"/>
                               </a:xfrm>
                               <a:prstGeom prst="ellipse">
                                 <a:avLst/>
@@ -106,7 +107,7 @@
                 </mc:Choice>
                 <mc:Fallback>
                   <w:pict>
-                    <v:oval w14:anchorId="136C6E00" id="Oval 2" o:spid="_x0000_s1026" alt="Title: Professional Headshot of Man" style="width:167.15pt;height:167.15pt;visibility:visible;mso-wrap-style:square;mso-left-percent:-10001;mso-top-percent:-10001;mso-position-horizontal:absolute;mso-position-horizontal-relative:char;mso-position-vertical:absolute;mso-position-vertical-relative:line;mso-left-percent:-10001;mso-top-percent:-10001;v-text-anchor:middle" o:gfxdata="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" strokecolor="#94b6d2 [3204]" strokeweight="5pt">
+                    <v:oval w14:anchorId="584B69B8" id="Oval 2" o:spid="_x0000_s1026" alt="Title: Professional Headshot of Man" style="width:167.9pt;height:179.25pt;visibility:visible;mso-wrap-style:square;mso-left-percent:-10001;mso-top-percent:-10001;mso-position-horizontal:absolute;mso-position-horizontal-relative:char;mso-position-vertical:absolute;mso-position-vertical-relative:line;mso-left-percent:-10001;mso-top-percent:-10001;v-text-anchor:middle" o:gfxdata="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" strokecolor="#94b6d2 [3204]" strokeweight="5pt">
                       <v:fill r:id="rId11" o:title="" recolor="t" rotate="t" type="frame"/>
                       <v:stroke joinstyle="miter"/>
                       <w10:anchorlock/>
@@ -148,24 +149,31 @@
             </w:pPr>
             <w:r>
               <w:rPr>
-                <w:spacing w:val="0"/>
-                <w:w w:val="100"/>
+                <w:spacing w:val="1"/>
+                <w:w w:val="54"/>
               </w:rPr>
               <w:t xml:space="preserve">Full Stack </w:t>
             </w:r>
             <w:r>
               <w:rPr>
-                <w:spacing w:val="0"/>
-                <w:w w:val="100"/>
+                <w:spacing w:val="1"/>
+                <w:w w:val="54"/>
               </w:rPr>
               <w:t xml:space="preserve">Web </w:t>
             </w:r>
             <w:r>
               <w:rPr>
-                <w:spacing w:val="0"/>
-                <w:w w:val="100"/>
-              </w:rPr>
-              <w:t>Developer</w:t>
+                <w:spacing w:val="1"/>
+                <w:w w:val="54"/>
+              </w:rPr>
+              <w:t>Develope</w:t>
+            </w:r>
+            <w:r>
+              <w:rPr>
+                <w:spacing w:val="2"/>
+                <w:w w:val="54"/>
+              </w:rPr>
+              <w:t>r</w:t>
             </w:r>
           </w:p>
         </w:tc>
@@ -175,6 +183,7 @@
           <w:tcPr>
             <w:tcW w:w="3600" w:type="dxa"/>
           </w:tcPr>
+          <w:bookmarkEnd w:id="0" w:displacedByCustomXml="next"/>
           <w:sdt>
             <w:sdtPr>
               <w:id w:val="-1711873194"/>
@@ -572,13 +581,7 @@
               <w:rPr>
                 <w:color w:val="000000" w:themeColor="text1"/>
               </w:rPr>
-              <w:t>June 2019</w:t>
-            </w:r>
-            <w:r>
-              <w:rPr>
-                <w:color w:val="000000" w:themeColor="text1"/>
-              </w:rPr>
-              <w:t xml:space="preserve"> </w:t>
+              <w:t xml:space="preserve">June 2019 </w:t>
             </w:r>
             <w:r>
               <w:rPr>
@@ -680,21 +683,7 @@
                 <w:color w:val="000000" w:themeColor="text1"/>
                 <w:sz w:val="16"/>
               </w:rPr>
-              <w:t>Contract</w:t>
-            </w:r>
-            <w:r>
-              <w:rPr>
-                <w:color w:val="000000" w:themeColor="text1"/>
-                <w:sz w:val="16"/>
-              </w:rPr>
-              <w:t>or -</w:t>
-            </w:r>
-            <w:r>
-              <w:rPr>
-                <w:color w:val="000000" w:themeColor="text1"/>
-                <w:sz w:val="16"/>
-              </w:rPr>
-              <w:t xml:space="preserve"> Texas Health and Human Services Commission</w:t>
+              <w:t>Contractor - Texas Health and Human Services Commission</w:t>
             </w:r>
           </w:p>
           <w:p>
@@ -792,8 +781,6 @@
                 <w:sz w:val="16"/>
               </w:rPr>
             </w:pPr>
-            <w:bookmarkStart w:id="0" w:name="_GoBack"/>
-            <w:bookmarkEnd w:id="0"/>
             <w:r>
               <w:rPr>
                 <w:i/>
@@ -814,23 +801,7 @@
                 <w:color w:val="000000" w:themeColor="text1"/>
                 <w:sz w:val="16"/>
               </w:rPr>
-              <w:t xml:space="preserve">Communications </w:t>
-            </w:r>
-            <w:r>
-              <w:rPr>
-                <w:i/>
-                <w:color w:val="000000" w:themeColor="text1"/>
-                <w:sz w:val="16"/>
-              </w:rPr>
-              <w:t>L</w:t>
-            </w:r>
-            <w:r>
-              <w:rPr>
-                <w:i/>
-                <w:color w:val="000000" w:themeColor="text1"/>
-                <w:sz w:val="16"/>
-              </w:rPr>
-              <w:t>ead</w:t>
+              <w:t>Communications Lead</w:t>
             </w:r>
           </w:p>
           <w:p>
@@ -894,31 +865,7 @@
               <w:rPr>
                 <w:color w:val="000000" w:themeColor="text1"/>
               </w:rPr>
-              <w:t>training tools and reference documents.  P</w:t>
-            </w:r>
-            <w:r>
-              <w:rPr>
-                <w:color w:val="000000" w:themeColor="text1"/>
-              </w:rPr>
-              <w:t>erform</w:t>
-            </w:r>
-            <w:r>
-              <w:rPr>
-                <w:color w:val="000000" w:themeColor="text1"/>
-              </w:rPr>
-              <w:t>ed</w:t>
-            </w:r>
-            <w:r>
-              <w:rPr>
-                <w:color w:val="000000" w:themeColor="text1"/>
-              </w:rPr>
-              <w:t xml:space="preserve"> gap analysis</w:t>
-            </w:r>
-            <w:r>
-              <w:rPr>
-                <w:color w:val="000000" w:themeColor="text1"/>
-              </w:rPr>
-              <w:t xml:space="preserve"> and updated on all established documentation.</w:t>
+              <w:t>training tools and reference documents.  Performed gap analysis and updated on all established documentation.</w:t>
             </w:r>
           </w:p>
           <w:p>
@@ -2834,7 +2781,7 @@
     <w:charset w:val="00"/>
     <w:family w:val="roman"/>
     <w:pitch w:val="variable"/>
-    <w:sig w:usb0="E0002AFF" w:usb1="C0007843" w:usb2="00000009" w:usb3="00000000" w:csb0="000001FF" w:csb1="00000000"/>
+    <w:sig w:usb0="E0002EFF" w:usb1="C000785B" w:usb2="00000009" w:usb3="00000000" w:csb0="000001FF" w:csb1="00000000"/>
   </w:font>
   <w:font w:name="Courier New">
     <w:panose1 w:val="02070309020205020404"/>
@@ -2869,14 +2816,14 @@
     <w:charset w:val="00"/>
     <w:family w:val="swiss"/>
     <w:pitch w:val="variable"/>
-    <w:sig w:usb0="E0002AFF" w:usb1="4000ACFF" w:usb2="00000001" w:usb3="00000000" w:csb0="000001FF" w:csb1="00000000"/>
+    <w:sig w:usb0="E0002AFF" w:usb1="C000247B" w:usb2="00000009" w:usb3="00000000" w:csb0="000001FF" w:csb1="00000000"/>
   </w:font>
   <w:font w:name="Calibri Light">
     <w:panose1 w:val="020F0302020204030204"/>
     <w:charset w:val="00"/>
     <w:family w:val="swiss"/>
     <w:pitch w:val="variable"/>
-    <w:sig w:usb0="A0002AEF" w:usb1="4000207B" w:usb2="00000000" w:usb3="00000000" w:csb0="000001FF" w:csb1="00000000"/>
+    <w:sig w:usb0="E0002AFF" w:usb1="C000247B" w:usb2="00000009" w:usb3="00000000" w:csb0="000001FF" w:csb1="00000000"/>
   </w:font>
 </w:fonts>
 </file>
@@ -2897,8 +2844,11 @@
   </w:compat>
   <w:rsids>
     <w:rsidRoot w:val="00286847"/>
+    <w:rsid w:val="00214260"/>
     <w:rsid w:val="00286847"/>
+    <w:rsid w:val="00461B35"/>
     <w:rsid w:val="00827A81"/>
+    <w:rsid w:val="00910124"/>
   </w:rsids>
   <m:mathPr>
     <m:mathFont m:val="Cambria Math"/>
@@ -3800,23 +3750,6 @@
 </file>
 
 <file path=customXml/item1.xml><?xml version="1.0" encoding="utf-8"?>
-<p:properties xmlns:p="http://schemas.microsoft.com/office/2006/metadata/properties" xmlns:xsi="http://www.w3.org/2001/XMLSchema-instance" xmlns:pc="http://schemas.microsoft.com/office/infopath/2007/PartnerControls">
-  <documentManagement>
-    <MediaServiceKeyPoints xmlns="71af3243-3dd4-4a8d-8c0d-dd76da1f02a5" xsi:nil="true"/>
-  </documentManagement>
-</p:properties>
-</file>
-
-<file path=customXml/item2.xml><?xml version="1.0" encoding="utf-8"?>
-<?mso-contentType ?>
-<FormTemplates xmlns="http://schemas.microsoft.com/sharepoint/v3/contenttype/forms">
-  <Display>DocumentLibraryForm</Display>
-  <Edit>DocumentLibraryForm</Edit>
-  <New>DocumentLibraryForm</New>
-</FormTemplates>
-</file>
-
-<file path=customXml/item3.xml><?xml version="1.0" encoding="utf-8"?>
 <ct:contentTypeSchema xmlns:ct="http://schemas.microsoft.com/office/2006/metadata/contentType" xmlns:ma="http://schemas.microsoft.com/office/2006/metadata/properties/metaAttributes" ct:_="" ma:_="" ma:contentTypeName="Document" ma:contentTypeID="0x01010079F111ED35F8CC479449609E8A0923A6" ma:contentTypeVersion="11" ma:contentTypeDescription="Create a new document." ma:contentTypeScope="" ma:versionID="1c2eb7a32e66fb6e4260f3771546a5e2">
   <xsd:schema xmlns:xsd="http://www.w3.org/2001/XMLSchema" xmlns:xs="http://www.w3.org/2001/XMLSchema" xmlns:p="http://schemas.microsoft.com/office/2006/metadata/properties" xmlns:ns2="71af3243-3dd4-4a8d-8c0d-dd76da1f02a5" xmlns:ns3="16c05727-aa75-4e4a-9b5f-8a80a1165891" targetNamespace="http://schemas.microsoft.com/office/2006/metadata/properties" ma:root="true" ma:fieldsID="04e1f6479c48b08974ba73b5ca973489" ns2:_="" ns3:_="">
     <xsd:import namespace="71af3243-3dd4-4a8d-8c0d-dd76da1f02a5"/>
@@ -4027,25 +3960,24 @@
 </ct:contentTypeSchema>
 </file>
 
-<file path=customXml/itemProps1.xml><?xml version="1.0" encoding="utf-8"?>
-<ds:datastoreItem xmlns:ds="http://schemas.openxmlformats.org/officeDocument/2006/customXml" ds:itemID="{DD14EC26-251D-443A-AF4F-B15D0F3B0F84}">
-  <ds:schemaRefs>
-    <ds:schemaRef ds:uri="http://schemas.microsoft.com/office/2006/metadata/properties"/>
-    <ds:schemaRef ds:uri="http://schemas.microsoft.com/office/infopath/2007/PartnerControls"/>
-    <ds:schemaRef ds:uri="71af3243-3dd4-4a8d-8c0d-dd76da1f02a5"/>
-  </ds:schemaRefs>
-</ds:datastoreItem>
+<file path=customXml/item2.xml><?xml version="1.0" encoding="utf-8"?>
+<p:properties xmlns:p="http://schemas.microsoft.com/office/2006/metadata/properties" xmlns:xsi="http://www.w3.org/2001/XMLSchema-instance" xmlns:pc="http://schemas.microsoft.com/office/infopath/2007/PartnerControls">
+  <documentManagement>
+    <MediaServiceKeyPoints xmlns="71af3243-3dd4-4a8d-8c0d-dd76da1f02a5" xsi:nil="true"/>
+  </documentManagement>
+</p:properties>
 </file>
 
-<file path=customXml/itemProps2.xml><?xml version="1.0" encoding="utf-8"?>
-<ds:datastoreItem xmlns:ds="http://schemas.openxmlformats.org/officeDocument/2006/customXml" ds:itemID="{18506A0D-4821-47C2-BD9B-CACF27C6B108}">
-  <ds:schemaRefs>
-    <ds:schemaRef ds:uri="http://schemas.microsoft.com/sharepoint/v3/contenttype/forms"/>
-  </ds:schemaRefs>
-</ds:datastoreItem>
+<file path=customXml/item3.xml><?xml version="1.0" encoding="utf-8"?>
+<?mso-contentType ?>
+<FormTemplates xmlns="http://schemas.microsoft.com/sharepoint/v3/contenttype/forms">
+  <Display>DocumentLibraryForm</Display>
+  <Edit>DocumentLibraryForm</Edit>
+  <New>DocumentLibraryForm</New>
+</FormTemplates>
 </file>
 
-<file path=customXml/itemProps3.xml><?xml version="1.0" encoding="utf-8"?>
+<file path=customXml/itemProps1.xml><?xml version="1.0" encoding="utf-8"?>
 <ds:datastoreItem xmlns:ds="http://schemas.openxmlformats.org/officeDocument/2006/customXml" ds:itemID="{8143E149-BD72-41A7-8F13-AF59DE30D6FA}">
   <ds:schemaRefs>
     <ds:schemaRef ds:uri="http://schemas.microsoft.com/office/2006/metadata/contentType"/>
@@ -4062,4 +3994,22 @@
     <ds:schemaRef ds:uri="http://schemas.microsoft.com/internal/obd"/>
   </ds:schemaRefs>
 </ds:datastoreItem>
+</file>
+
+<file path=customXml/itemProps2.xml><?xml version="1.0" encoding="utf-8"?>
+<ds:datastoreItem xmlns:ds="http://schemas.openxmlformats.org/officeDocument/2006/customXml" ds:itemID="{DD14EC26-251D-443A-AF4F-B15D0F3B0F84}">
+  <ds:schemaRefs>
+    <ds:schemaRef ds:uri="http://schemas.microsoft.com/office/2006/metadata/properties"/>
+    <ds:schemaRef ds:uri="http://schemas.microsoft.com/office/infopath/2007/PartnerControls"/>
+    <ds:schemaRef ds:uri="71af3243-3dd4-4a8d-8c0d-dd76da1f02a5"/>
+  </ds:schemaRefs>
+</ds:datastoreItem>
+</file>
+
+<file path=customXml/itemProps3.xml><?xml version="1.0" encoding="utf-8"?>
+<ds:datastoreItem xmlns:ds="http://schemas.openxmlformats.org/officeDocument/2006/customXml" ds:itemID="{18506A0D-4821-47C2-BD9B-CACF27C6B108}">
+  <ds:schemaRefs>
+    <ds:schemaRef ds:uri="http://schemas.microsoft.com/sharepoint/v3/contenttype/forms"/>
+  </ds:schemaRefs>
+</ds:datastoreItem>
 </file>
</xml_diff>

<commit_message>
added liri and friend finder
</commit_message>
<xml_diff>
--- a/assets/Penny Arnold.docx
+++ b/assets/Penny Arnold.docx
@@ -4,7 +4,8 @@
   <w:body>
     <w:tbl>
       <w:tblPr>
-        <w:tblW w:w="0" w:type="auto"/>
+        <w:tblW w:w="11160" w:type="dxa"/>
+        <w:tblInd w:w="-270" w:type="dxa"/>
         <w:tblLayout w:type="fixed"/>
         <w:tblCellMar>
           <w:left w:w="115" w:type="dxa"/>
@@ -14,8 +15,8 @@
       </w:tblPr>
       <w:tblGrid>
         <w:gridCol w:w="3600"/>
-        <w:gridCol w:w="720"/>
-        <w:gridCol w:w="6470"/>
+        <w:gridCol w:w="810"/>
+        <w:gridCol w:w="6750"/>
       </w:tblGrid>
       <w:tr>
         <w:trPr>
@@ -33,7 +34,6 @@
               </w:tabs>
               <w:jc w:val="center"/>
             </w:pPr>
-            <w:bookmarkStart w:id="0" w:name="_GoBack" w:colFirst="2" w:colLast="2"/>
             <w:r>
               <w:rPr>
                 <w:noProof/>
@@ -41,7 +41,7 @@
               <mc:AlternateContent>
                 <mc:Choice Requires="wps">
                   <w:drawing>
-                    <wp:inline distT="0" distB="0" distL="0" distR="0" wp14:anchorId="5A68435F" wp14:editId="137A57AB">
+                    <wp:inline distT="0" distB="0" distL="0" distR="0" wp14:anchorId="5A68435F" wp14:editId="787C1929">
                       <wp:extent cx="2132330" cy="2276475"/>
                       <wp:effectExtent l="19050" t="19050" r="39370" b="47625"/>
                       <wp:docPr id="2" name="Oval 2" title="Professional Headshot of Man"/>
@@ -107,7 +107,7 @@
                 </mc:Choice>
                 <mc:Fallback>
                   <w:pict>
-                    <v:oval w14:anchorId="584B69B8" id="Oval 2" o:spid="_x0000_s1026" alt="Title: Professional Headshot of Man" style="width:167.9pt;height:179.25pt;visibility:visible;mso-wrap-style:square;mso-left-percent:-10001;mso-top-percent:-10001;mso-position-horizontal:absolute;mso-position-horizontal-relative:char;mso-position-vertical:absolute;mso-position-vertical-relative:line;mso-left-percent:-10001;mso-top-percent:-10001;v-text-anchor:middle" o:gfxdata="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" strokecolor="#94b6d2 [3204]" strokeweight="5pt">
+                    <v:oval w14:anchorId="5BD96CB4" id="Oval 2" o:spid="_x0000_s1026" alt="Title: Professional Headshot of Man" style="width:167.9pt;height:179.25pt;visibility:visible;mso-wrap-style:square;mso-left-percent:-10001;mso-top-percent:-10001;mso-position-horizontal:absolute;mso-position-horizontal-relative:char;mso-position-vertical:absolute;mso-position-vertical-relative:line;mso-left-percent:-10001;mso-top-percent:-10001;v-text-anchor:middle" o:gfxdata="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" strokecolor="#94b6d2 [3204]" strokeweight="5pt">
                       <v:fill r:id="rId11" o:title="" recolor="t" rotate="t" type="frame"/>
                       <v:stroke joinstyle="miter"/>
                       <w10:anchorlock/>
@@ -120,7 +120,7 @@
         </w:tc>
         <w:tc>
           <w:tcPr>
-            <w:tcW w:w="720" w:type="dxa"/>
+            <w:tcW w:w="810" w:type="dxa"/>
           </w:tcPr>
           <w:p>
             <w:pPr>
@@ -132,7 +132,7 @@
         </w:tc>
         <w:tc>
           <w:tcPr>
-            <w:tcW w:w="6470" w:type="dxa"/>
+            <w:tcW w:w="6750" w:type="dxa"/>
             <w:vAlign w:val="center"/>
           </w:tcPr>
           <w:p>
@@ -146,32 +146,43 @@
           <w:p>
             <w:pPr>
               <w:pStyle w:val="Subtitle"/>
+              <w:rPr>
+                <w:rFonts w:ascii="AngsanaUPC" w:hAnsi="AngsanaUPC" w:cs="AngsanaUPC" w:hint="cs"/>
+              </w:rPr>
             </w:pPr>
             <w:r>
               <w:rPr>
-                <w:spacing w:val="1"/>
-                <w:w w:val="54"/>
+                <w:rFonts w:ascii="AngsanaUPC" w:hAnsi="AngsanaUPC" w:cs="AngsanaUPC" w:hint="cs"/>
+                <w:spacing w:val="0"/>
+                <w:w w:val="69"/>
+                <w:sz w:val="44"/>
               </w:rPr>
               <w:t xml:space="preserve">Full Stack </w:t>
             </w:r>
             <w:r>
               <w:rPr>
-                <w:spacing w:val="1"/>
-                <w:w w:val="54"/>
+                <w:rFonts w:ascii="AngsanaUPC" w:hAnsi="AngsanaUPC" w:cs="AngsanaUPC" w:hint="cs"/>
+                <w:spacing w:val="0"/>
+                <w:w w:val="69"/>
+                <w:sz w:val="44"/>
               </w:rPr>
               <w:t xml:space="preserve">Web </w:t>
             </w:r>
             <w:r>
               <w:rPr>
-                <w:spacing w:val="1"/>
-                <w:w w:val="54"/>
+                <w:rFonts w:ascii="AngsanaUPC" w:hAnsi="AngsanaUPC" w:cs="AngsanaUPC" w:hint="cs"/>
+                <w:spacing w:val="0"/>
+                <w:w w:val="69"/>
+                <w:sz w:val="44"/>
               </w:rPr>
               <w:t>Develope</w:t>
             </w:r>
             <w:r>
               <w:rPr>
-                <w:spacing w:val="2"/>
-                <w:w w:val="54"/>
+                <w:rFonts w:ascii="AngsanaUPC" w:hAnsi="AngsanaUPC" w:cs="AngsanaUPC" w:hint="cs"/>
+                <w:spacing w:val="27"/>
+                <w:w w:val="69"/>
+                <w:sz w:val="44"/>
               </w:rPr>
               <w:t>r</w:t>
             </w:r>
@@ -183,7 +194,6 @@
           <w:tcPr>
             <w:tcW w:w="3600" w:type="dxa"/>
           </w:tcPr>
-          <w:bookmarkEnd w:id="0" w:displacedByCustomXml="next"/>
           <w:sdt>
             <w:sdtPr>
               <w:id w:val="-1711873194"/>
@@ -394,7 +404,7 @@
         </w:tc>
         <w:tc>
           <w:tcPr>
-            <w:tcW w:w="720" w:type="dxa"/>
+            <w:tcW w:w="810" w:type="dxa"/>
           </w:tcPr>
           <w:p>
             <w:pPr>
@@ -406,7 +416,7 @@
         </w:tc>
         <w:tc>
           <w:tcPr>
-            <w:tcW w:w="6470" w:type="dxa"/>
+            <w:tcW w:w="6750" w:type="dxa"/>
           </w:tcPr>
           <w:sdt>
             <w:sdtPr>
@@ -815,6 +825,7 @@
           </w:p>
           <w:p>
             <w:pPr>
+              <w:jc w:val="both"/>
               <w:rPr>
                 <w:color w:val="000000" w:themeColor="text1"/>
               </w:rPr>
@@ -947,32 +958,13 @@
               <w:rPr>
                 <w:color w:val="000000" w:themeColor="text1"/>
               </w:rPr>
-              <w:t xml:space="preserve"> - JS Node</w:t>
-            </w:r>
-            <w:r>
-              <w:rPr>
-                <w:color w:val="000000" w:themeColor="text1"/>
-              </w:rPr>
               <w:t xml:space="preserve"> </w:t>
             </w:r>
-            <w:proofErr w:type="gramStart"/>
-            <w:r>
-              <w:rPr>
-                <w:color w:val="000000" w:themeColor="text1"/>
-              </w:rPr>
-              <w:t>-</w:t>
-            </w:r>
-            <w:r>
-              <w:rPr>
-                <w:color w:val="000000" w:themeColor="text1"/>
-              </w:rPr>
-              <w:t xml:space="preserve"> </w:t>
-            </w:r>
-            <w:r>
-              <w:rPr>
-                <w:color w:val="000000" w:themeColor="text1"/>
-              </w:rPr>
-              <w:t xml:space="preserve"> </w:t>
+            <w:r>
+              <w:rPr>
+                <w:color w:val="000000" w:themeColor="text1"/>
+              </w:rPr>
+              <w:t xml:space="preserve">- </w:t>
             </w:r>
             <w:r>
               <w:rPr>
@@ -980,7 +972,6 @@
               </w:rPr>
               <w:t>jQuery</w:t>
             </w:r>
-            <w:proofErr w:type="gramEnd"/>
           </w:p>
           <w:p>
             <w:pPr>
@@ -1011,6 +1002,12 @@
               </w:rPr>
               <w:t xml:space="preserve">Firebase </w:t>
             </w:r>
+            <w:r>
+              <w:rPr>
+                <w:color w:val="000000" w:themeColor="text1"/>
+              </w:rPr>
+              <w:t>– Node.js - MySQL - React</w:t>
+            </w:r>
           </w:p>
         </w:tc>
       </w:tr>
@@ -1021,6 +1018,8 @@
           <w:tab w:val="left" w:pos="990"/>
         </w:tabs>
       </w:pPr>
+      <w:bookmarkStart w:id="0" w:name="_GoBack"/>
+      <w:bookmarkEnd w:id="0"/>
     </w:p>
     <w:sectPr>
       <w:headerReference w:type="default" r:id="rId15"/>
@@ -2811,6 +2810,12 @@
     <w:pitch w:val="variable"/>
     <w:sig w:usb0="E00002FF" w:usb1="6AC7FFFF" w:usb2="08000012" w:usb3="00000000" w:csb0="0002009F" w:csb1="00000000"/>
   </w:font>
+  <w:font w:name="AngsanaUPC">
+    <w:charset w:val="DE"/>
+    <w:family w:val="roman"/>
+    <w:pitch w:val="variable"/>
+    <w:sig w:usb0="81000003" w:usb1="00000000" w:usb2="00000000" w:usb3="00000000" w:csb0="00010001" w:csb1="00000000"/>
+  </w:font>
   <w:font w:name="Calibri">
     <w:panose1 w:val="020F0502020204030204"/>
     <w:charset w:val="00"/>
@@ -2846,6 +2851,7 @@
     <w:rsidRoot w:val="00286847"/>
     <w:rsid w:val="00214260"/>
     <w:rsid w:val="00286847"/>
+    <w:rsid w:val="002E4B51"/>
     <w:rsid w:val="00461B35"/>
     <w:rsid w:val="00827A81"/>
     <w:rsid w:val="00910124"/>
@@ -3750,6 +3756,23 @@
 </file>
 
 <file path=customXml/item1.xml><?xml version="1.0" encoding="utf-8"?>
+<?mso-contentType ?>
+<FormTemplates xmlns="http://schemas.microsoft.com/sharepoint/v3/contenttype/forms">
+  <Display>DocumentLibraryForm</Display>
+  <Edit>DocumentLibraryForm</Edit>
+  <New>DocumentLibraryForm</New>
+</FormTemplates>
+</file>
+
+<file path=customXml/item2.xml><?xml version="1.0" encoding="utf-8"?>
+<p:properties xmlns:p="http://schemas.microsoft.com/office/2006/metadata/properties" xmlns:xsi="http://www.w3.org/2001/XMLSchema-instance" xmlns:pc="http://schemas.microsoft.com/office/infopath/2007/PartnerControls">
+  <documentManagement>
+    <MediaServiceKeyPoints xmlns="71af3243-3dd4-4a8d-8c0d-dd76da1f02a5" xsi:nil="true"/>
+  </documentManagement>
+</p:properties>
+</file>
+
+<file path=customXml/item3.xml><?xml version="1.0" encoding="utf-8"?>
 <ct:contentTypeSchema xmlns:ct="http://schemas.microsoft.com/office/2006/metadata/contentType" xmlns:ma="http://schemas.microsoft.com/office/2006/metadata/properties/metaAttributes" ct:_="" ma:_="" ma:contentTypeName="Document" ma:contentTypeID="0x01010079F111ED35F8CC479449609E8A0923A6" ma:contentTypeVersion="11" ma:contentTypeDescription="Create a new document." ma:contentTypeScope="" ma:versionID="1c2eb7a32e66fb6e4260f3771546a5e2">
   <xsd:schema xmlns:xsd="http://www.w3.org/2001/XMLSchema" xmlns:xs="http://www.w3.org/2001/XMLSchema" xmlns:p="http://schemas.microsoft.com/office/2006/metadata/properties" xmlns:ns2="71af3243-3dd4-4a8d-8c0d-dd76da1f02a5" xmlns:ns3="16c05727-aa75-4e4a-9b5f-8a80a1165891" targetNamespace="http://schemas.microsoft.com/office/2006/metadata/properties" ma:root="true" ma:fieldsID="04e1f6479c48b08974ba73b5ca973489" ns2:_="" ns3:_="">
     <xsd:import namespace="71af3243-3dd4-4a8d-8c0d-dd76da1f02a5"/>
@@ -3960,24 +3983,25 @@
 </ct:contentTypeSchema>
 </file>
 
-<file path=customXml/item2.xml><?xml version="1.0" encoding="utf-8"?>
-<p:properties xmlns:p="http://schemas.microsoft.com/office/2006/metadata/properties" xmlns:xsi="http://www.w3.org/2001/XMLSchema-instance" xmlns:pc="http://schemas.microsoft.com/office/infopath/2007/PartnerControls">
-  <documentManagement>
-    <MediaServiceKeyPoints xmlns="71af3243-3dd4-4a8d-8c0d-dd76da1f02a5" xsi:nil="true"/>
-  </documentManagement>
-</p:properties>
+<file path=customXml/itemProps1.xml><?xml version="1.0" encoding="utf-8"?>
+<ds:datastoreItem xmlns:ds="http://schemas.openxmlformats.org/officeDocument/2006/customXml" ds:itemID="{18506A0D-4821-47C2-BD9B-CACF27C6B108}">
+  <ds:schemaRefs>
+    <ds:schemaRef ds:uri="http://schemas.microsoft.com/sharepoint/v3/contenttype/forms"/>
+  </ds:schemaRefs>
+</ds:datastoreItem>
 </file>
 
-<file path=customXml/item3.xml><?xml version="1.0" encoding="utf-8"?>
-<?mso-contentType ?>
-<FormTemplates xmlns="http://schemas.microsoft.com/sharepoint/v3/contenttype/forms">
-  <Display>DocumentLibraryForm</Display>
-  <Edit>DocumentLibraryForm</Edit>
-  <New>DocumentLibraryForm</New>
-</FormTemplates>
+<file path=customXml/itemProps2.xml><?xml version="1.0" encoding="utf-8"?>
+<ds:datastoreItem xmlns:ds="http://schemas.openxmlformats.org/officeDocument/2006/customXml" ds:itemID="{DD14EC26-251D-443A-AF4F-B15D0F3B0F84}">
+  <ds:schemaRefs>
+    <ds:schemaRef ds:uri="http://schemas.microsoft.com/office/2006/metadata/properties"/>
+    <ds:schemaRef ds:uri="http://schemas.microsoft.com/office/infopath/2007/PartnerControls"/>
+    <ds:schemaRef ds:uri="71af3243-3dd4-4a8d-8c0d-dd76da1f02a5"/>
+  </ds:schemaRefs>
+</ds:datastoreItem>
 </file>
 
-<file path=customXml/itemProps1.xml><?xml version="1.0" encoding="utf-8"?>
+<file path=customXml/itemProps3.xml><?xml version="1.0" encoding="utf-8"?>
 <ds:datastoreItem xmlns:ds="http://schemas.openxmlformats.org/officeDocument/2006/customXml" ds:itemID="{8143E149-BD72-41A7-8F13-AF59DE30D6FA}">
   <ds:schemaRefs>
     <ds:schemaRef ds:uri="http://schemas.microsoft.com/office/2006/metadata/contentType"/>
@@ -3994,22 +4018,4 @@
     <ds:schemaRef ds:uri="http://schemas.microsoft.com/internal/obd"/>
   </ds:schemaRefs>
 </ds:datastoreItem>
-</file>
-
-<file path=customXml/itemProps2.xml><?xml version="1.0" encoding="utf-8"?>
-<ds:datastoreItem xmlns:ds="http://schemas.openxmlformats.org/officeDocument/2006/customXml" ds:itemID="{DD14EC26-251D-443A-AF4F-B15D0F3B0F84}">
-  <ds:schemaRefs>
-    <ds:schemaRef ds:uri="http://schemas.microsoft.com/office/2006/metadata/properties"/>
-    <ds:schemaRef ds:uri="http://schemas.microsoft.com/office/infopath/2007/PartnerControls"/>
-    <ds:schemaRef ds:uri="71af3243-3dd4-4a8d-8c0d-dd76da1f02a5"/>
-  </ds:schemaRefs>
-</ds:datastoreItem>
-</file>
-
-<file path=customXml/itemProps3.xml><?xml version="1.0" encoding="utf-8"?>
-<ds:datastoreItem xmlns:ds="http://schemas.openxmlformats.org/officeDocument/2006/customXml" ds:itemID="{18506A0D-4821-47C2-BD9B-CACF27C6B108}">
-  <ds:schemaRefs>
-    <ds:schemaRef ds:uri="http://schemas.microsoft.com/sharepoint/v3/contenttype/forms"/>
-  </ds:schemaRefs>
-</ds:datastoreItem>
 </file>
</xml_diff>